<commit_message>
change server to https
</commit_message>
<xml_diff>
--- a/uploads/marcone_inventory_report.docx
+++ b/uploads/marcone_inventory_report.docx
@@ -93,7 +93,7 @@
           </w:tcPr>
           <w:p>
             <w:r>
-              <w:t>5303935066</w:t>
+              <w:t>W10884390</w:t>
             </w:r>
           </w:p>
         </w:tc>
@@ -155,7 +155,7 @@
           </w:tcPr>
           <w:p>
             <w:r>
-              <w:t>WP99003070</w:t>
+              <w:t>WB07X11082</w:t>
             </w:r>
           </w:p>
         </w:tc>
@@ -217,7 +217,7 @@
           </w:tcPr>
           <w:p>
             <w:r>
-              <w:t>134196602</w:t>
+              <w:t>WB27X10828</w:t>
             </w:r>
           </w:p>
         </w:tc>
@@ -279,7 +279,7 @@
           </w:tcPr>
           <w:p>
             <w:r>
-              <w:t>W11764615</w:t>
+              <w:t>WE02X25500</w:t>
             </w:r>
           </w:p>
         </w:tc>
@@ -341,7 +341,7 @@
           </w:tcPr>
           <w:p>
             <w:r>
-              <w:t>12131000000065</w:t>
+              <w:t>WH16X27251</w:t>
             </w:r>
           </w:p>
         </w:tc>
@@ -403,7 +403,7 @@
           </w:tcPr>
           <w:p>
             <w:r>
-              <w:t>WR9X513</w:t>
+              <w:t>5304534795</w:t>
             </w:r>
           </w:p>
         </w:tc>
@@ -465,7 +465,193 @@
           </w:tcPr>
           <w:p>
             <w:r>
-              <w:t>DG94-03639A</w:t>
+              <w:t>5304533520</w:t>
+            </w:r>
+          </w:p>
+        </w:tc>
+        <w:tc>
+          <w:tcPr>
+            <w:tcW w:type="dxa" w:w="1440"/>
+          </w:tcPr>
+          <w:p>
+            <w:r>
+              <w:t>1</w:t>
+            </w:r>
+          </w:p>
+        </w:tc>
+        <w:tc>
+          <w:tcPr>
+            <w:tcW w:type="dxa" w:w="1440"/>
+          </w:tcPr>
+          <w:p>
+            <w:r>
+              <w:t>No</w:t>
+            </w:r>
+          </w:p>
+        </w:tc>
+        <w:tc>
+          <w:tcPr>
+            <w:tcW w:type="dxa" w:w="1440"/>
+          </w:tcPr>
+          <w:p>
+            <w:r>
+              <w:t>0</w:t>
+            </w:r>
+          </w:p>
+        </w:tc>
+        <w:tc>
+          <w:tcPr>
+            <w:tcW w:type="dxa" w:w="1440"/>
+          </w:tcPr>
+          <w:p>
+            <w:r>
+              <w:t>-</w:t>
+            </w:r>
+          </w:p>
+        </w:tc>
+        <w:tc>
+          <w:tcPr>
+            <w:tcW w:type="dxa" w:w="1440"/>
+          </w:tcPr>
+          <w:p>
+            <w:r>
+              <w:t>-</w:t>
+            </w:r>
+          </w:p>
+        </w:tc>
+      </w:tr>
+      <w:tr>
+        <w:tc>
+          <w:tcPr>
+            <w:tcW w:type="dxa" w:w="1440"/>
+          </w:tcPr>
+          <w:p>
+            <w:r>
+              <w:t>242252702</w:t>
+            </w:r>
+          </w:p>
+        </w:tc>
+        <w:tc>
+          <w:tcPr>
+            <w:tcW w:type="dxa" w:w="1440"/>
+          </w:tcPr>
+          <w:p>
+            <w:r>
+              <w:t>1</w:t>
+            </w:r>
+          </w:p>
+        </w:tc>
+        <w:tc>
+          <w:tcPr>
+            <w:tcW w:type="dxa" w:w="1440"/>
+          </w:tcPr>
+          <w:p>
+            <w:r>
+              <w:t>No</w:t>
+            </w:r>
+          </w:p>
+        </w:tc>
+        <w:tc>
+          <w:tcPr>
+            <w:tcW w:type="dxa" w:w="1440"/>
+          </w:tcPr>
+          <w:p>
+            <w:r>
+              <w:t>0</w:t>
+            </w:r>
+          </w:p>
+        </w:tc>
+        <w:tc>
+          <w:tcPr>
+            <w:tcW w:type="dxa" w:w="1440"/>
+          </w:tcPr>
+          <w:p>
+            <w:r>
+              <w:t>-</w:t>
+            </w:r>
+          </w:p>
+        </w:tc>
+        <w:tc>
+          <w:tcPr>
+            <w:tcW w:type="dxa" w:w="1440"/>
+          </w:tcPr>
+          <w:p>
+            <w:r>
+              <w:t>-</w:t>
+            </w:r>
+          </w:p>
+        </w:tc>
+      </w:tr>
+      <w:tr>
+        <w:tc>
+          <w:tcPr>
+            <w:tcW w:type="dxa" w:w="1440"/>
+          </w:tcPr>
+          <w:p>
+            <w:r>
+              <w:t>WP31001535</w:t>
+            </w:r>
+          </w:p>
+        </w:tc>
+        <w:tc>
+          <w:tcPr>
+            <w:tcW w:type="dxa" w:w="1440"/>
+          </w:tcPr>
+          <w:p>
+            <w:r>
+              <w:t>1</w:t>
+            </w:r>
+          </w:p>
+        </w:tc>
+        <w:tc>
+          <w:tcPr>
+            <w:tcW w:type="dxa" w:w="1440"/>
+          </w:tcPr>
+          <w:p>
+            <w:r>
+              <w:t>No</w:t>
+            </w:r>
+          </w:p>
+        </w:tc>
+        <w:tc>
+          <w:tcPr>
+            <w:tcW w:type="dxa" w:w="1440"/>
+          </w:tcPr>
+          <w:p>
+            <w:r>
+              <w:t>0</w:t>
+            </w:r>
+          </w:p>
+        </w:tc>
+        <w:tc>
+          <w:tcPr>
+            <w:tcW w:type="dxa" w:w="1440"/>
+          </w:tcPr>
+          <w:p>
+            <w:r>
+              <w:t>-</w:t>
+            </w:r>
+          </w:p>
+        </w:tc>
+        <w:tc>
+          <w:tcPr>
+            <w:tcW w:type="dxa" w:w="1440"/>
+          </w:tcPr>
+          <w:p>
+            <w:r>
+              <w:t>-</w:t>
+            </w:r>
+          </w:p>
+        </w:tc>
+      </w:tr>
+      <w:tr>
+        <w:tc>
+          <w:tcPr>
+            <w:tcW w:type="dxa" w:w="1440"/>
+          </w:tcPr>
+          <w:p>
+            <w:r>
+              <w:t>341241</w:t>
             </w:r>
           </w:p>
         </w:tc>

</xml_diff>

<commit_message>
data and update 10/07/25
</commit_message>
<xml_diff>
--- a/uploads/marcone_inventory_report.docx
+++ b/uploads/marcone_inventory_report.docx
@@ -93,7 +93,7 @@
           </w:tcPr>
           <w:p>
             <w:r>
-              <w:t>00642239</w:t>
+              <w:t>DE92-02588G</w:t>
             </w:r>
           </w:p>
         </w:tc>
@@ -155,7 +155,7 @@
           </w:tcPr>
           <w:p>
             <w:r>
-              <w:t>00615079</w:t>
+              <w:t>5304515738</w:t>
             </w:r>
           </w:p>
         </w:tc>
@@ -217,7 +217,7 @@
           </w:tcPr>
           <w:p>
             <w:r>
-              <w:t>WE22X35337</w:t>
+              <w:t>WD21X28958</w:t>
             </w:r>
           </w:p>
         </w:tc>
@@ -279,7 +279,7 @@
           </w:tcPr>
           <w:p>
             <w:r>
-              <w:t>EAU37932709</w:t>
+              <w:t>WD05X35098</w:t>
             </w:r>
           </w:p>
         </w:tc>
@@ -341,7 +341,69 @@
           </w:tcPr>
           <w:p>
             <w:r>
-              <w:t>EBR84548813</w:t>
+              <w:t>154853801</w:t>
+            </w:r>
+          </w:p>
+        </w:tc>
+        <w:tc>
+          <w:tcPr>
+            <w:tcW w:type="dxa" w:w="1440"/>
+          </w:tcPr>
+          <w:p>
+            <w:r>
+              <w:t>1</w:t>
+            </w:r>
+          </w:p>
+        </w:tc>
+        <w:tc>
+          <w:tcPr>
+            <w:tcW w:type="dxa" w:w="1440"/>
+          </w:tcPr>
+          <w:p>
+            <w:r>
+              <w:t>Yes</w:t>
+            </w:r>
+          </w:p>
+        </w:tc>
+        <w:tc>
+          <w:tcPr>
+            <w:tcW w:type="dxa" w:w="1440"/>
+          </w:tcPr>
+          <w:p>
+            <w:r>
+              <w:t>2</w:t>
+            </w:r>
+          </w:p>
+        </w:tc>
+        <w:tc>
+          <w:tcPr>
+            <w:tcW w:type="dxa" w:w="1440"/>
+          </w:tcPr>
+          <w:p>
+            <w:r>
+              <w:t>D3</w:t>
+            </w:r>
+          </w:p>
+        </w:tc>
+        <w:tc>
+          <w:tcPr>
+            <w:tcW w:type="dxa" w:w="1440"/>
+          </w:tcPr>
+          <w:p>
+            <w:r>
+              <w:t>MOTOR &amp; PUMP ASSY</w:t>
+            </w:r>
+          </w:p>
+        </w:tc>
+      </w:tr>
+      <w:tr>
+        <w:tc>
+          <w:tcPr>
+            <w:tcW w:type="dxa" w:w="1440"/>
+          </w:tcPr>
+          <w:p>
+            <w:r>
+              <w:t>131775600</w:t>
             </w:r>
           </w:p>
         </w:tc>
@@ -403,7 +465,7 @@
           </w:tcPr>
           <w:p>
             <w:r>
-              <w:t>WR14X27234</w:t>
+              <w:t>W10355582</w:t>
             </w:r>
           </w:p>
         </w:tc>
@@ -465,7 +527,7 @@
           </w:tcPr>
           <w:p>
             <w:r>
-              <w:t>WR14X27235</w:t>
+              <w:t>5304517591</w:t>
             </w:r>
           </w:p>
         </w:tc>
@@ -527,7 +589,7 @@
           </w:tcPr>
           <w:p>
             <w:r>
-              <w:t>6323EL2001C</w:t>
+              <w:t>5304517587</w:t>
             </w:r>
           </w:p>
         </w:tc>
@@ -589,7 +651,7 @@
           </w:tcPr>
           <w:p>
             <w:r>
-              <w:t>AEG57816501</w:t>
+              <w:t>5304520582</w:t>
             </w:r>
           </w:p>
         </w:tc>
@@ -651,7 +713,7 @@
           </w:tcPr>
           <w:p>
             <w:r>
-              <w:t>297279500</w:t>
+              <w:t>5304519906</w:t>
             </w:r>
           </w:p>
         </w:tc>
@@ -713,69 +775,7 @@
           </w:tcPr>
           <w:p>
             <w:r>
-              <w:t>5304526221</w:t>
-            </w:r>
-          </w:p>
-        </w:tc>
-        <w:tc>
-          <w:tcPr>
-            <w:tcW w:type="dxa" w:w="1440"/>
-          </w:tcPr>
-          <w:p>
-            <w:r>
-              <w:t>1</w:t>
-            </w:r>
-          </w:p>
-        </w:tc>
-        <w:tc>
-          <w:tcPr>
-            <w:tcW w:type="dxa" w:w="1440"/>
-          </w:tcPr>
-          <w:p>
-            <w:r>
-              <w:t>Yes</w:t>
-            </w:r>
-          </w:p>
-        </w:tc>
-        <w:tc>
-          <w:tcPr>
-            <w:tcW w:type="dxa" w:w="1440"/>
-          </w:tcPr>
-          <w:p>
-            <w:r>
-              <w:t>2</w:t>
-            </w:r>
-          </w:p>
-        </w:tc>
-        <w:tc>
-          <w:tcPr>
-            <w:tcW w:type="dxa" w:w="1440"/>
-          </w:tcPr>
-          <w:p>
-            <w:r>
-              <w:t>C3/B2</w:t>
-            </w:r>
-          </w:p>
-        </w:tc>
-        <w:tc>
-          <w:tcPr>
-            <w:tcW w:type="dxa" w:w="1440"/>
-          </w:tcPr>
-          <w:p>
-            <w:r>
-              <w:t>BOARD</w:t>
-            </w:r>
-          </w:p>
-        </w:tc>
-      </w:tr>
-      <w:tr>
-        <w:tc>
-          <w:tcPr>
-            <w:tcW w:type="dxa" w:w="1440"/>
-          </w:tcPr>
-          <w:p>
-            <w:r>
-              <w:t>RB170002</w:t>
+              <w:t>DC64-00802B</w:t>
             </w:r>
           </w:p>
         </w:tc>
@@ -837,7 +837,7 @@
           </w:tcPr>
           <w:p>
             <w:r>
-              <w:t>4681EA2001T</w:t>
+              <w:t>5304524473</w:t>
             </w:r>
           </w:p>
         </w:tc>

</xml_diff>

<commit_message>
update data and wo 10/08/25
</commit_message>
<xml_diff>
--- a/uploads/marcone_inventory_report.docx
+++ b/uploads/marcone_inventory_report.docx
@@ -93,7 +93,7 @@
           </w:tcPr>
           <w:p>
             <w:r>
-              <w:t>DE92-02588G</w:t>
+              <w:t>WB56X34928</w:t>
             </w:r>
           </w:p>
         </w:tc>
@@ -155,7 +155,7 @@
           </w:tcPr>
           <w:p>
             <w:r>
-              <w:t>5304515738</w:t>
+              <w:t>WD21X28718</w:t>
             </w:r>
           </w:p>
         </w:tc>
@@ -217,7 +217,7 @@
           </w:tcPr>
           <w:p>
             <w:r>
-              <w:t>WD21X28958</w:t>
+              <w:t>W11747577</w:t>
             </w:r>
           </w:p>
         </w:tc>
@@ -279,7 +279,7 @@
           </w:tcPr>
           <w:p>
             <w:r>
-              <w:t>WD05X35098</w:t>
+              <w:t>W11095995</w:t>
             </w:r>
           </w:p>
         </w:tc>
@@ -289,7 +289,7 @@
           </w:tcPr>
           <w:p>
             <w:r>
-              <w:t>1</w:t>
+              <w:t>2</w:t>
             </w:r>
           </w:p>
         </w:tc>
@@ -341,503 +341,7 @@
           </w:tcPr>
           <w:p>
             <w:r>
-              <w:t>154853801</w:t>
-            </w:r>
-          </w:p>
-        </w:tc>
-        <w:tc>
-          <w:tcPr>
-            <w:tcW w:type="dxa" w:w="1440"/>
-          </w:tcPr>
-          <w:p>
-            <w:r>
-              <w:t>1</w:t>
-            </w:r>
-          </w:p>
-        </w:tc>
-        <w:tc>
-          <w:tcPr>
-            <w:tcW w:type="dxa" w:w="1440"/>
-          </w:tcPr>
-          <w:p>
-            <w:r>
-              <w:t>Yes</w:t>
-            </w:r>
-          </w:p>
-        </w:tc>
-        <w:tc>
-          <w:tcPr>
-            <w:tcW w:type="dxa" w:w="1440"/>
-          </w:tcPr>
-          <w:p>
-            <w:r>
-              <w:t>2</w:t>
-            </w:r>
-          </w:p>
-        </w:tc>
-        <w:tc>
-          <w:tcPr>
-            <w:tcW w:type="dxa" w:w="1440"/>
-          </w:tcPr>
-          <w:p>
-            <w:r>
-              <w:t>D3</w:t>
-            </w:r>
-          </w:p>
-        </w:tc>
-        <w:tc>
-          <w:tcPr>
-            <w:tcW w:type="dxa" w:w="1440"/>
-          </w:tcPr>
-          <w:p>
-            <w:r>
-              <w:t>MOTOR &amp; PUMP ASSY</w:t>
-            </w:r>
-          </w:p>
-        </w:tc>
-      </w:tr>
-      <w:tr>
-        <w:tc>
-          <w:tcPr>
-            <w:tcW w:type="dxa" w:w="1440"/>
-          </w:tcPr>
-          <w:p>
-            <w:r>
-              <w:t>131775600</w:t>
-            </w:r>
-          </w:p>
-        </w:tc>
-        <w:tc>
-          <w:tcPr>
-            <w:tcW w:type="dxa" w:w="1440"/>
-          </w:tcPr>
-          <w:p>
-            <w:r>
-              <w:t>1</w:t>
-            </w:r>
-          </w:p>
-        </w:tc>
-        <w:tc>
-          <w:tcPr>
-            <w:tcW w:type="dxa" w:w="1440"/>
-          </w:tcPr>
-          <w:p>
-            <w:r>
-              <w:t>No</w:t>
-            </w:r>
-          </w:p>
-        </w:tc>
-        <w:tc>
-          <w:tcPr>
-            <w:tcW w:type="dxa" w:w="1440"/>
-          </w:tcPr>
-          <w:p>
-            <w:r>
-              <w:t>0</w:t>
-            </w:r>
-          </w:p>
-        </w:tc>
-        <w:tc>
-          <w:tcPr>
-            <w:tcW w:type="dxa" w:w="1440"/>
-          </w:tcPr>
-          <w:p>
-            <w:r>
-              <w:t>-</w:t>
-            </w:r>
-          </w:p>
-        </w:tc>
-        <w:tc>
-          <w:tcPr>
-            <w:tcW w:type="dxa" w:w="1440"/>
-          </w:tcPr>
-          <w:p>
-            <w:r>
-              <w:t>-</w:t>
-            </w:r>
-          </w:p>
-        </w:tc>
-      </w:tr>
-      <w:tr>
-        <w:tc>
-          <w:tcPr>
-            <w:tcW w:type="dxa" w:w="1440"/>
-          </w:tcPr>
-          <w:p>
-            <w:r>
-              <w:t>W10355582</w:t>
-            </w:r>
-          </w:p>
-        </w:tc>
-        <w:tc>
-          <w:tcPr>
-            <w:tcW w:type="dxa" w:w="1440"/>
-          </w:tcPr>
-          <w:p>
-            <w:r>
-              <w:t>1</w:t>
-            </w:r>
-          </w:p>
-        </w:tc>
-        <w:tc>
-          <w:tcPr>
-            <w:tcW w:type="dxa" w:w="1440"/>
-          </w:tcPr>
-          <w:p>
-            <w:r>
-              <w:t>No</w:t>
-            </w:r>
-          </w:p>
-        </w:tc>
-        <w:tc>
-          <w:tcPr>
-            <w:tcW w:type="dxa" w:w="1440"/>
-          </w:tcPr>
-          <w:p>
-            <w:r>
-              <w:t>0</w:t>
-            </w:r>
-          </w:p>
-        </w:tc>
-        <w:tc>
-          <w:tcPr>
-            <w:tcW w:type="dxa" w:w="1440"/>
-          </w:tcPr>
-          <w:p>
-            <w:r>
-              <w:t>-</w:t>
-            </w:r>
-          </w:p>
-        </w:tc>
-        <w:tc>
-          <w:tcPr>
-            <w:tcW w:type="dxa" w:w="1440"/>
-          </w:tcPr>
-          <w:p>
-            <w:r>
-              <w:t>-</w:t>
-            </w:r>
-          </w:p>
-        </w:tc>
-      </w:tr>
-      <w:tr>
-        <w:tc>
-          <w:tcPr>
-            <w:tcW w:type="dxa" w:w="1440"/>
-          </w:tcPr>
-          <w:p>
-            <w:r>
-              <w:t>5304517591</w:t>
-            </w:r>
-          </w:p>
-        </w:tc>
-        <w:tc>
-          <w:tcPr>
-            <w:tcW w:type="dxa" w:w="1440"/>
-          </w:tcPr>
-          <w:p>
-            <w:r>
-              <w:t>1</w:t>
-            </w:r>
-          </w:p>
-        </w:tc>
-        <w:tc>
-          <w:tcPr>
-            <w:tcW w:type="dxa" w:w="1440"/>
-          </w:tcPr>
-          <w:p>
-            <w:r>
-              <w:t>No</w:t>
-            </w:r>
-          </w:p>
-        </w:tc>
-        <w:tc>
-          <w:tcPr>
-            <w:tcW w:type="dxa" w:w="1440"/>
-          </w:tcPr>
-          <w:p>
-            <w:r>
-              <w:t>0</w:t>
-            </w:r>
-          </w:p>
-        </w:tc>
-        <w:tc>
-          <w:tcPr>
-            <w:tcW w:type="dxa" w:w="1440"/>
-          </w:tcPr>
-          <w:p>
-            <w:r>
-              <w:t>-</w:t>
-            </w:r>
-          </w:p>
-        </w:tc>
-        <w:tc>
-          <w:tcPr>
-            <w:tcW w:type="dxa" w:w="1440"/>
-          </w:tcPr>
-          <w:p>
-            <w:r>
-              <w:t>-</w:t>
-            </w:r>
-          </w:p>
-        </w:tc>
-      </w:tr>
-      <w:tr>
-        <w:tc>
-          <w:tcPr>
-            <w:tcW w:type="dxa" w:w="1440"/>
-          </w:tcPr>
-          <w:p>
-            <w:r>
-              <w:t>5304517587</w:t>
-            </w:r>
-          </w:p>
-        </w:tc>
-        <w:tc>
-          <w:tcPr>
-            <w:tcW w:type="dxa" w:w="1440"/>
-          </w:tcPr>
-          <w:p>
-            <w:r>
-              <w:t>1</w:t>
-            </w:r>
-          </w:p>
-        </w:tc>
-        <w:tc>
-          <w:tcPr>
-            <w:tcW w:type="dxa" w:w="1440"/>
-          </w:tcPr>
-          <w:p>
-            <w:r>
-              <w:t>No</w:t>
-            </w:r>
-          </w:p>
-        </w:tc>
-        <w:tc>
-          <w:tcPr>
-            <w:tcW w:type="dxa" w:w="1440"/>
-          </w:tcPr>
-          <w:p>
-            <w:r>
-              <w:t>0</w:t>
-            </w:r>
-          </w:p>
-        </w:tc>
-        <w:tc>
-          <w:tcPr>
-            <w:tcW w:type="dxa" w:w="1440"/>
-          </w:tcPr>
-          <w:p>
-            <w:r>
-              <w:t>-</w:t>
-            </w:r>
-          </w:p>
-        </w:tc>
-        <w:tc>
-          <w:tcPr>
-            <w:tcW w:type="dxa" w:w="1440"/>
-          </w:tcPr>
-          <w:p>
-            <w:r>
-              <w:t>-</w:t>
-            </w:r>
-          </w:p>
-        </w:tc>
-      </w:tr>
-      <w:tr>
-        <w:tc>
-          <w:tcPr>
-            <w:tcW w:type="dxa" w:w="1440"/>
-          </w:tcPr>
-          <w:p>
-            <w:r>
-              <w:t>5304520582</w:t>
-            </w:r>
-          </w:p>
-        </w:tc>
-        <w:tc>
-          <w:tcPr>
-            <w:tcW w:type="dxa" w:w="1440"/>
-          </w:tcPr>
-          <w:p>
-            <w:r>
-              <w:t>1</w:t>
-            </w:r>
-          </w:p>
-        </w:tc>
-        <w:tc>
-          <w:tcPr>
-            <w:tcW w:type="dxa" w:w="1440"/>
-          </w:tcPr>
-          <w:p>
-            <w:r>
-              <w:t>No</w:t>
-            </w:r>
-          </w:p>
-        </w:tc>
-        <w:tc>
-          <w:tcPr>
-            <w:tcW w:type="dxa" w:w="1440"/>
-          </w:tcPr>
-          <w:p>
-            <w:r>
-              <w:t>0</w:t>
-            </w:r>
-          </w:p>
-        </w:tc>
-        <w:tc>
-          <w:tcPr>
-            <w:tcW w:type="dxa" w:w="1440"/>
-          </w:tcPr>
-          <w:p>
-            <w:r>
-              <w:t>-</w:t>
-            </w:r>
-          </w:p>
-        </w:tc>
-        <w:tc>
-          <w:tcPr>
-            <w:tcW w:type="dxa" w:w="1440"/>
-          </w:tcPr>
-          <w:p>
-            <w:r>
-              <w:t>-</w:t>
-            </w:r>
-          </w:p>
-        </w:tc>
-      </w:tr>
-      <w:tr>
-        <w:tc>
-          <w:tcPr>
-            <w:tcW w:type="dxa" w:w="1440"/>
-          </w:tcPr>
-          <w:p>
-            <w:r>
-              <w:t>5304519906</w:t>
-            </w:r>
-          </w:p>
-        </w:tc>
-        <w:tc>
-          <w:tcPr>
-            <w:tcW w:type="dxa" w:w="1440"/>
-          </w:tcPr>
-          <w:p>
-            <w:r>
-              <w:t>1</w:t>
-            </w:r>
-          </w:p>
-        </w:tc>
-        <w:tc>
-          <w:tcPr>
-            <w:tcW w:type="dxa" w:w="1440"/>
-          </w:tcPr>
-          <w:p>
-            <w:r>
-              <w:t>No</w:t>
-            </w:r>
-          </w:p>
-        </w:tc>
-        <w:tc>
-          <w:tcPr>
-            <w:tcW w:type="dxa" w:w="1440"/>
-          </w:tcPr>
-          <w:p>
-            <w:r>
-              <w:t>0</w:t>
-            </w:r>
-          </w:p>
-        </w:tc>
-        <w:tc>
-          <w:tcPr>
-            <w:tcW w:type="dxa" w:w="1440"/>
-          </w:tcPr>
-          <w:p>
-            <w:r>
-              <w:t>-</w:t>
-            </w:r>
-          </w:p>
-        </w:tc>
-        <w:tc>
-          <w:tcPr>
-            <w:tcW w:type="dxa" w:w="1440"/>
-          </w:tcPr>
-          <w:p>
-            <w:r>
-              <w:t>-</w:t>
-            </w:r>
-          </w:p>
-        </w:tc>
-      </w:tr>
-      <w:tr>
-        <w:tc>
-          <w:tcPr>
-            <w:tcW w:type="dxa" w:w="1440"/>
-          </w:tcPr>
-          <w:p>
-            <w:r>
-              <w:t>DC64-00802B</w:t>
-            </w:r>
-          </w:p>
-        </w:tc>
-        <w:tc>
-          <w:tcPr>
-            <w:tcW w:type="dxa" w:w="1440"/>
-          </w:tcPr>
-          <w:p>
-            <w:r>
-              <w:t>1</w:t>
-            </w:r>
-          </w:p>
-        </w:tc>
-        <w:tc>
-          <w:tcPr>
-            <w:tcW w:type="dxa" w:w="1440"/>
-          </w:tcPr>
-          <w:p>
-            <w:r>
-              <w:t>No</w:t>
-            </w:r>
-          </w:p>
-        </w:tc>
-        <w:tc>
-          <w:tcPr>
-            <w:tcW w:type="dxa" w:w="1440"/>
-          </w:tcPr>
-          <w:p>
-            <w:r>
-              <w:t>0</w:t>
-            </w:r>
-          </w:p>
-        </w:tc>
-        <w:tc>
-          <w:tcPr>
-            <w:tcW w:type="dxa" w:w="1440"/>
-          </w:tcPr>
-          <w:p>
-            <w:r>
-              <w:t>-</w:t>
-            </w:r>
-          </w:p>
-        </w:tc>
-        <w:tc>
-          <w:tcPr>
-            <w:tcW w:type="dxa" w:w="1440"/>
-          </w:tcPr>
-          <w:p>
-            <w:r>
-              <w:t>-</w:t>
-            </w:r>
-          </w:p>
-        </w:tc>
-      </w:tr>
-      <w:tr>
-        <w:tc>
-          <w:tcPr>
-            <w:tcW w:type="dxa" w:w="1440"/>
-          </w:tcPr>
-          <w:p>
-            <w:r>
-              <w:t>5304524473</w:t>
+              <w:t>W11498796</w:t>
             </w:r>
           </w:p>
         </w:tc>

</xml_diff>

<commit_message>
update migration amd wo 10/10/25
</commit_message>
<xml_diff>
--- a/uploads/marcone_inventory_report.docx
+++ b/uploads/marcone_inventory_report.docx
@@ -93,7 +93,131 @@
           </w:tcPr>
           <w:p>
             <w:r>
-              <w:t>241639502</w:t>
+              <w:t>00753257</w:t>
+            </w:r>
+          </w:p>
+        </w:tc>
+        <w:tc>
+          <w:tcPr>
+            <w:tcW w:type="dxa" w:w="1440"/>
+          </w:tcPr>
+          <w:p>
+            <w:r>
+              <w:t>1</w:t>
+            </w:r>
+          </w:p>
+        </w:tc>
+        <w:tc>
+          <w:tcPr>
+            <w:tcW w:type="dxa" w:w="1440"/>
+          </w:tcPr>
+          <w:p>
+            <w:r>
+              <w:t>Yes</w:t>
+            </w:r>
+          </w:p>
+        </w:tc>
+        <w:tc>
+          <w:tcPr>
+            <w:tcW w:type="dxa" w:w="1440"/>
+          </w:tcPr>
+          <w:p>
+            <w:r>
+              <w:t>1</w:t>
+            </w:r>
+          </w:p>
+        </w:tc>
+        <w:tc>
+          <w:tcPr>
+            <w:tcW w:type="dxa" w:w="1440"/>
+          </w:tcPr>
+          <w:p>
+            <w:r>
+              <w:t>C3</w:t>
+            </w:r>
+          </w:p>
+        </w:tc>
+        <w:tc>
+          <w:tcPr>
+            <w:tcW w:type="dxa" w:w="1440"/>
+          </w:tcPr>
+          <w:p>
+            <w:r>
+              <w:t>FIXING KIT</w:t>
+            </w:r>
+          </w:p>
+        </w:tc>
+      </w:tr>
+      <w:tr>
+        <w:tc>
+          <w:tcPr>
+            <w:tcW w:type="dxa" w:w="1440"/>
+          </w:tcPr>
+          <w:p>
+            <w:r>
+              <w:t>00189324</w:t>
+            </w:r>
+          </w:p>
+        </w:tc>
+        <w:tc>
+          <w:tcPr>
+            <w:tcW w:type="dxa" w:w="1440"/>
+          </w:tcPr>
+          <w:p>
+            <w:r>
+              <w:t>2</w:t>
+            </w:r>
+          </w:p>
+        </w:tc>
+        <w:tc>
+          <w:tcPr>
+            <w:tcW w:type="dxa" w:w="1440"/>
+          </w:tcPr>
+          <w:p>
+            <w:r>
+              <w:t>No</w:t>
+            </w:r>
+          </w:p>
+        </w:tc>
+        <w:tc>
+          <w:tcPr>
+            <w:tcW w:type="dxa" w:w="1440"/>
+          </w:tcPr>
+          <w:p>
+            <w:r>
+              <w:t>0</w:t>
+            </w:r>
+          </w:p>
+        </w:tc>
+        <w:tc>
+          <w:tcPr>
+            <w:tcW w:type="dxa" w:w="1440"/>
+          </w:tcPr>
+          <w:p>
+            <w:r>
+              <w:t>-</w:t>
+            </w:r>
+          </w:p>
+        </w:tc>
+        <w:tc>
+          <w:tcPr>
+            <w:tcW w:type="dxa" w:w="1440"/>
+          </w:tcPr>
+          <w:p>
+            <w:r>
+              <w:t>-</w:t>
+            </w:r>
+          </w:p>
+        </w:tc>
+      </w:tr>
+      <w:tr>
+        <w:tc>
+          <w:tcPr>
+            <w:tcW w:type="dxa" w:w="1440"/>
+          </w:tcPr>
+          <w:p>
+            <w:r>
+              <w:t>W10876600</w:t>
             </w:r>
           </w:p>
         </w:tc>
@@ -155,7 +279,131 @@
           </w:tcPr>
           <w:p>
             <w:r>
-              <w:t>242050604</w:t>
+              <w:t>W10864081</w:t>
+            </w:r>
+          </w:p>
+        </w:tc>
+        <w:tc>
+          <w:tcPr>
+            <w:tcW w:type="dxa" w:w="1440"/>
+          </w:tcPr>
+          <w:p>
+            <w:r>
+              <w:t>1</w:t>
+            </w:r>
+          </w:p>
+        </w:tc>
+        <w:tc>
+          <w:tcPr>
+            <w:tcW w:type="dxa" w:w="1440"/>
+          </w:tcPr>
+          <w:p>
+            <w:r>
+              <w:t>Yes</w:t>
+            </w:r>
+          </w:p>
+        </w:tc>
+        <w:tc>
+          <w:tcPr>
+            <w:tcW w:type="dxa" w:w="1440"/>
+          </w:tcPr>
+          <w:p>
+            <w:r>
+              <w:t>2</w:t>
+            </w:r>
+          </w:p>
+        </w:tc>
+        <w:tc>
+          <w:tcPr>
+            <w:tcW w:type="dxa" w:w="1440"/>
+          </w:tcPr>
+          <w:p>
+            <w:r>
+              <w:t>C1/B3</w:t>
+            </w:r>
+          </w:p>
+        </w:tc>
+        <w:tc>
+          <w:tcPr>
+            <w:tcW w:type="dxa" w:w="1440"/>
+          </w:tcPr>
+          <w:p>
+            <w:r>
+              <w:t>SEAL</w:t>
+            </w:r>
+          </w:p>
+        </w:tc>
+      </w:tr>
+      <w:tr>
+        <w:tc>
+          <w:tcPr>
+            <w:tcW w:type="dxa" w:w="1440"/>
+          </w:tcPr>
+          <w:p>
+            <w:r>
+              <w:t>DA82-01415A</w:t>
+            </w:r>
+          </w:p>
+        </w:tc>
+        <w:tc>
+          <w:tcPr>
+            <w:tcW w:type="dxa" w:w="1440"/>
+          </w:tcPr>
+          <w:p>
+            <w:r>
+              <w:t>10</w:t>
+            </w:r>
+          </w:p>
+        </w:tc>
+        <w:tc>
+          <w:tcPr>
+            <w:tcW w:type="dxa" w:w="1440"/>
+          </w:tcPr>
+          <w:p>
+            <w:r>
+              <w:t>No</w:t>
+            </w:r>
+          </w:p>
+        </w:tc>
+        <w:tc>
+          <w:tcPr>
+            <w:tcW w:type="dxa" w:w="1440"/>
+          </w:tcPr>
+          <w:p>
+            <w:r>
+              <w:t>0</w:t>
+            </w:r>
+          </w:p>
+        </w:tc>
+        <w:tc>
+          <w:tcPr>
+            <w:tcW w:type="dxa" w:w="1440"/>
+          </w:tcPr>
+          <w:p>
+            <w:r>
+              <w:t>-</w:t>
+            </w:r>
+          </w:p>
+        </w:tc>
+        <w:tc>
+          <w:tcPr>
+            <w:tcW w:type="dxa" w:w="1440"/>
+          </w:tcPr>
+          <w:p>
+            <w:r>
+              <w:t>-</w:t>
+            </w:r>
+          </w:p>
+        </w:tc>
+      </w:tr>
+      <w:tr>
+        <w:tc>
+          <w:tcPr>
+            <w:tcW w:type="dxa" w:w="1440"/>
+          </w:tcPr>
+          <w:p>
+            <w:r>
+              <w:t>241510207</w:t>
             </w:r>
           </w:p>
         </w:tc>
@@ -217,7 +465,7 @@
           </w:tcPr>
           <w:p>
             <w:r>
-              <w:t>W11620704</w:t>
+              <w:t>241510208</w:t>
             </w:r>
           </w:p>
         </w:tc>
@@ -279,7 +527,69 @@
           </w:tcPr>
           <w:p>
             <w:r>
-              <w:t>5304518661</w:t>
+              <w:t>DC61-04406A</w:t>
+            </w:r>
+          </w:p>
+        </w:tc>
+        <w:tc>
+          <w:tcPr>
+            <w:tcW w:type="dxa" w:w="1440"/>
+          </w:tcPr>
+          <w:p>
+            <w:r>
+              <w:t>2</w:t>
+            </w:r>
+          </w:p>
+        </w:tc>
+        <w:tc>
+          <w:tcPr>
+            <w:tcW w:type="dxa" w:w="1440"/>
+          </w:tcPr>
+          <w:p>
+            <w:r>
+              <w:t>No</w:t>
+            </w:r>
+          </w:p>
+        </w:tc>
+        <w:tc>
+          <w:tcPr>
+            <w:tcW w:type="dxa" w:w="1440"/>
+          </w:tcPr>
+          <w:p>
+            <w:r>
+              <w:t>0</w:t>
+            </w:r>
+          </w:p>
+        </w:tc>
+        <w:tc>
+          <w:tcPr>
+            <w:tcW w:type="dxa" w:w="1440"/>
+          </w:tcPr>
+          <w:p>
+            <w:r>
+              <w:t>-</w:t>
+            </w:r>
+          </w:p>
+        </w:tc>
+        <w:tc>
+          <w:tcPr>
+            <w:tcW w:type="dxa" w:w="1440"/>
+          </w:tcPr>
+          <w:p>
+            <w:r>
+              <w:t>-</w:t>
+            </w:r>
+          </w:p>
+        </w:tc>
+      </w:tr>
+      <w:tr>
+        <w:tc>
+          <w:tcPr>
+            <w:tcW w:type="dxa" w:w="1440"/>
+          </w:tcPr>
+          <w:p>
+            <w:r>
+              <w:t>DC90-10128G</w:t>
             </w:r>
           </w:p>
         </w:tc>
@@ -299,7 +609,49 @@
           </w:tcPr>
           <w:p>
             <w:r>
-              <w:t>Yes</w:t>
+              <w:t>No</w:t>
+            </w:r>
+          </w:p>
+        </w:tc>
+        <w:tc>
+          <w:tcPr>
+            <w:tcW w:type="dxa" w:w="1440"/>
+          </w:tcPr>
+          <w:p>
+            <w:r>
+              <w:t>0</w:t>
+            </w:r>
+          </w:p>
+        </w:tc>
+        <w:tc>
+          <w:tcPr>
+            <w:tcW w:type="dxa" w:w="1440"/>
+          </w:tcPr>
+          <w:p>
+            <w:r>
+              <w:t>-</w:t>
+            </w:r>
+          </w:p>
+        </w:tc>
+        <w:tc>
+          <w:tcPr>
+            <w:tcW w:type="dxa" w:w="1440"/>
+          </w:tcPr>
+          <w:p>
+            <w:r>
+              <w:t>-</w:t>
+            </w:r>
+          </w:p>
+        </w:tc>
+      </w:tr>
+      <w:tr>
+        <w:tc>
+          <w:tcPr>
+            <w:tcW w:type="dxa" w:w="1440"/>
+          </w:tcPr>
+          <w:p>
+            <w:r>
+              <w:t>W10861225</w:t>
             </w:r>
           </w:p>
         </w:tc>
@@ -319,7 +671,7 @@
           </w:tcPr>
           <w:p>
             <w:r>
-              <w:t>C4</w:t>
+              <w:t>No</w:t>
             </w:r>
           </w:p>
         </w:tc>
@@ -329,7 +681,27 @@
           </w:tcPr>
           <w:p>
             <w:r>
-              <w:t>CONTROL</w:t>
+              <w:t>0</w:t>
+            </w:r>
+          </w:p>
+        </w:tc>
+        <w:tc>
+          <w:tcPr>
+            <w:tcW w:type="dxa" w:w="1440"/>
+          </w:tcPr>
+          <w:p>
+            <w:r>
+              <w:t>-</w:t>
+            </w:r>
+          </w:p>
+        </w:tc>
+        <w:tc>
+          <w:tcPr>
+            <w:tcW w:type="dxa" w:w="1440"/>
+          </w:tcPr>
+          <w:p>
+            <w:r>
+              <w:t>-</w:t>
             </w:r>
           </w:p>
         </w:tc>
@@ -341,7 +713,7 @@
           </w:tcPr>
           <w:p>
             <w:r>
-              <w:t>316233903</w:t>
+              <w:t>4681EA2001T</w:t>
             </w:r>
           </w:p>
         </w:tc>

</xml_diff>

<commit_message>
udate reciving and import modules 10/20/25
</commit_message>
<xml_diff>
--- a/uploads/marcone_inventory_report.docx
+++ b/uploads/marcone_inventory_report.docx
@@ -93,7 +93,7 @@
           </w:tcPr>
           <w:p>
             <w:r>
-              <w:t>WD31X24740</w:t>
+              <w:t>WB21X20252</w:t>
             </w:r>
           </w:p>
         </w:tc>
@@ -155,7 +155,7 @@
           </w:tcPr>
           <w:p>
             <w:r>
-              <w:t>EBR36815505</w:t>
+              <w:t>4681EA2001T</w:t>
             </w:r>
           </w:p>
         </w:tc>
@@ -217,7 +217,7 @@
           </w:tcPr>
           <w:p>
             <w:r>
-              <w:t>W11603811</w:t>
+              <w:t>4681EA2001T</w:t>
             </w:r>
           </w:p>
         </w:tc>
@@ -279,7 +279,7 @@
           </w:tcPr>
           <w:p>
             <w:r>
-              <w:t>W11603811EXCR</w:t>
+              <w:t>WPW10166305</w:t>
             </w:r>
           </w:p>
         </w:tc>
@@ -341,7 +341,7 @@
           </w:tcPr>
           <w:p>
             <w:r>
-              <w:t>5303935305</w:t>
+              <w:t>WPW10166305EXCR</w:t>
             </w:r>
           </w:p>
         </w:tc>
@@ -403,7 +403,7 @@
           </w:tcPr>
           <w:p>
             <w:r>
-              <w:t>316081902</w:t>
+              <w:t>383EEL9001M</w:t>
             </w:r>
           </w:p>
         </w:tc>

</xml_diff>

<commit_message>
modul receiving update 10/24/25
</commit_message>
<xml_diff>
--- a/uploads/marcone_inventory_report.docx
+++ b/uploads/marcone_inventory_report.docx
@@ -93,7 +93,7 @@
           </w:tcPr>
           <w:p>
             <w:r>
-              <w:t>WB21X20252</w:t>
+              <w:t>5304524714</w:t>
             </w:r>
           </w:p>
         </w:tc>
@@ -155,7 +155,7 @@
           </w:tcPr>
           <w:p>
             <w:r>
-              <w:t>4681EA2001T</w:t>
+              <w:t>5304532207</w:t>
             </w:r>
           </w:p>
         </w:tc>
@@ -217,7 +217,7 @@
           </w:tcPr>
           <w:p>
             <w:r>
-              <w:t>4681EA2001T</w:t>
+              <w:t>154773201</w:t>
             </w:r>
           </w:p>
         </w:tc>
@@ -279,7 +279,7 @@
           </w:tcPr>
           <w:p>
             <w:r>
-              <w:t>WPW10166305</w:t>
+              <w:t>DC97-16350U</w:t>
             </w:r>
           </w:p>
         </w:tc>
@@ -341,7 +341,7 @@
           </w:tcPr>
           <w:p>
             <w:r>
-              <w:t>WPW10166305EXCR</w:t>
+              <w:t>6600JB3001C</w:t>
             </w:r>
           </w:p>
         </w:tc>
@@ -403,7 +403,7 @@
           </w:tcPr>
           <w:p>
             <w:r>
-              <w:t>383EEL9001M</w:t>
+              <w:t>240599803</w:t>
             </w:r>
           </w:p>
         </w:tc>
@@ -414,6 +414,750 @@
           <w:p>
             <w:r>
               <w:t>1</w:t>
+            </w:r>
+          </w:p>
+        </w:tc>
+        <w:tc>
+          <w:tcPr>
+            <w:tcW w:type="dxa" w:w="1440"/>
+          </w:tcPr>
+          <w:p>
+            <w:r>
+              <w:t>No</w:t>
+            </w:r>
+          </w:p>
+        </w:tc>
+        <w:tc>
+          <w:tcPr>
+            <w:tcW w:type="dxa" w:w="1440"/>
+          </w:tcPr>
+          <w:p>
+            <w:r>
+              <w:t>0</w:t>
+            </w:r>
+          </w:p>
+        </w:tc>
+        <w:tc>
+          <w:tcPr>
+            <w:tcW w:type="dxa" w:w="1440"/>
+          </w:tcPr>
+          <w:p>
+            <w:r>
+              <w:t>-</w:t>
+            </w:r>
+          </w:p>
+        </w:tc>
+        <w:tc>
+          <w:tcPr>
+            <w:tcW w:type="dxa" w:w="1440"/>
+          </w:tcPr>
+          <w:p>
+            <w:r>
+              <w:t>-</w:t>
+            </w:r>
+          </w:p>
+        </w:tc>
+      </w:tr>
+      <w:tr>
+        <w:tc>
+          <w:tcPr>
+            <w:tcW w:type="dxa" w:w="1440"/>
+          </w:tcPr>
+          <w:p>
+            <w:r>
+              <w:t>240579820</w:t>
+            </w:r>
+          </w:p>
+        </w:tc>
+        <w:tc>
+          <w:tcPr>
+            <w:tcW w:type="dxa" w:w="1440"/>
+          </w:tcPr>
+          <w:p>
+            <w:r>
+              <w:t>1</w:t>
+            </w:r>
+          </w:p>
+        </w:tc>
+        <w:tc>
+          <w:tcPr>
+            <w:tcW w:type="dxa" w:w="1440"/>
+          </w:tcPr>
+          <w:p>
+            <w:r>
+              <w:t>No</w:t>
+            </w:r>
+          </w:p>
+        </w:tc>
+        <w:tc>
+          <w:tcPr>
+            <w:tcW w:type="dxa" w:w="1440"/>
+          </w:tcPr>
+          <w:p>
+            <w:r>
+              <w:t>0</w:t>
+            </w:r>
+          </w:p>
+        </w:tc>
+        <w:tc>
+          <w:tcPr>
+            <w:tcW w:type="dxa" w:w="1440"/>
+          </w:tcPr>
+          <w:p>
+            <w:r>
+              <w:t>-</w:t>
+            </w:r>
+          </w:p>
+        </w:tc>
+        <w:tc>
+          <w:tcPr>
+            <w:tcW w:type="dxa" w:w="1440"/>
+          </w:tcPr>
+          <w:p>
+            <w:r>
+              <w:t>-</w:t>
+            </w:r>
+          </w:p>
+        </w:tc>
+      </w:tr>
+      <w:tr>
+        <w:tc>
+          <w:tcPr>
+            <w:tcW w:type="dxa" w:w="1440"/>
+          </w:tcPr>
+          <w:p>
+            <w:r>
+              <w:t>5303918344</w:t>
+            </w:r>
+          </w:p>
+        </w:tc>
+        <w:tc>
+          <w:tcPr>
+            <w:tcW w:type="dxa" w:w="1440"/>
+          </w:tcPr>
+          <w:p>
+            <w:r>
+              <w:t>1</w:t>
+            </w:r>
+          </w:p>
+        </w:tc>
+        <w:tc>
+          <w:tcPr>
+            <w:tcW w:type="dxa" w:w="1440"/>
+          </w:tcPr>
+          <w:p>
+            <w:r>
+              <w:t>No</w:t>
+            </w:r>
+          </w:p>
+        </w:tc>
+        <w:tc>
+          <w:tcPr>
+            <w:tcW w:type="dxa" w:w="1440"/>
+          </w:tcPr>
+          <w:p>
+            <w:r>
+              <w:t>0</w:t>
+            </w:r>
+          </w:p>
+        </w:tc>
+        <w:tc>
+          <w:tcPr>
+            <w:tcW w:type="dxa" w:w="1440"/>
+          </w:tcPr>
+          <w:p>
+            <w:r>
+              <w:t>-</w:t>
+            </w:r>
+          </w:p>
+        </w:tc>
+        <w:tc>
+          <w:tcPr>
+            <w:tcW w:type="dxa" w:w="1440"/>
+          </w:tcPr>
+          <w:p>
+            <w:r>
+              <w:t>-</w:t>
+            </w:r>
+          </w:p>
+        </w:tc>
+      </w:tr>
+      <w:tr>
+        <w:tc>
+          <w:tcPr>
+            <w:tcW w:type="dxa" w:w="1440"/>
+          </w:tcPr>
+          <w:p>
+            <w:r>
+              <w:t>WR55X11070</w:t>
+            </w:r>
+          </w:p>
+        </w:tc>
+        <w:tc>
+          <w:tcPr>
+            <w:tcW w:type="dxa" w:w="1440"/>
+          </w:tcPr>
+          <w:p>
+            <w:r>
+              <w:t>1</w:t>
+            </w:r>
+          </w:p>
+        </w:tc>
+        <w:tc>
+          <w:tcPr>
+            <w:tcW w:type="dxa" w:w="1440"/>
+          </w:tcPr>
+          <w:p>
+            <w:r>
+              <w:t>No</w:t>
+            </w:r>
+          </w:p>
+        </w:tc>
+        <w:tc>
+          <w:tcPr>
+            <w:tcW w:type="dxa" w:w="1440"/>
+          </w:tcPr>
+          <w:p>
+            <w:r>
+              <w:t>0</w:t>
+            </w:r>
+          </w:p>
+        </w:tc>
+        <w:tc>
+          <w:tcPr>
+            <w:tcW w:type="dxa" w:w="1440"/>
+          </w:tcPr>
+          <w:p>
+            <w:r>
+              <w:t>-</w:t>
+            </w:r>
+          </w:p>
+        </w:tc>
+        <w:tc>
+          <w:tcPr>
+            <w:tcW w:type="dxa" w:w="1440"/>
+          </w:tcPr>
+          <w:p>
+            <w:r>
+              <w:t>-</w:t>
+            </w:r>
+          </w:p>
+        </w:tc>
+      </w:tr>
+      <w:tr>
+        <w:tc>
+          <w:tcPr>
+            <w:tcW w:type="dxa" w:w="1440"/>
+          </w:tcPr>
+          <w:p>
+            <w:r>
+              <w:t>W10807577</w:t>
+            </w:r>
+          </w:p>
+        </w:tc>
+        <w:tc>
+          <w:tcPr>
+            <w:tcW w:type="dxa" w:w="1440"/>
+          </w:tcPr>
+          <w:p>
+            <w:r>
+              <w:t>1</w:t>
+            </w:r>
+          </w:p>
+        </w:tc>
+        <w:tc>
+          <w:tcPr>
+            <w:tcW w:type="dxa" w:w="1440"/>
+          </w:tcPr>
+          <w:p>
+            <w:r>
+              <w:t>No</w:t>
+            </w:r>
+          </w:p>
+        </w:tc>
+        <w:tc>
+          <w:tcPr>
+            <w:tcW w:type="dxa" w:w="1440"/>
+          </w:tcPr>
+          <w:p>
+            <w:r>
+              <w:t>0</w:t>
+            </w:r>
+          </w:p>
+        </w:tc>
+        <w:tc>
+          <w:tcPr>
+            <w:tcW w:type="dxa" w:w="1440"/>
+          </w:tcPr>
+          <w:p>
+            <w:r>
+              <w:t>-</w:t>
+            </w:r>
+          </w:p>
+        </w:tc>
+        <w:tc>
+          <w:tcPr>
+            <w:tcW w:type="dxa" w:w="1440"/>
+          </w:tcPr>
+          <w:p>
+            <w:r>
+              <w:t>-</w:t>
+            </w:r>
+          </w:p>
+        </w:tc>
+      </w:tr>
+      <w:tr>
+        <w:tc>
+          <w:tcPr>
+            <w:tcW w:type="dxa" w:w="1440"/>
+          </w:tcPr>
+          <w:p>
+            <w:r>
+              <w:t>W10807577EXCR</w:t>
+            </w:r>
+          </w:p>
+        </w:tc>
+        <w:tc>
+          <w:tcPr>
+            <w:tcW w:type="dxa" w:w="1440"/>
+          </w:tcPr>
+          <w:p>
+            <w:r>
+              <w:t>1</w:t>
+            </w:r>
+          </w:p>
+        </w:tc>
+        <w:tc>
+          <w:tcPr>
+            <w:tcW w:type="dxa" w:w="1440"/>
+          </w:tcPr>
+          <w:p>
+            <w:r>
+              <w:t>No</w:t>
+            </w:r>
+          </w:p>
+        </w:tc>
+        <w:tc>
+          <w:tcPr>
+            <w:tcW w:type="dxa" w:w="1440"/>
+          </w:tcPr>
+          <w:p>
+            <w:r>
+              <w:t>0</w:t>
+            </w:r>
+          </w:p>
+        </w:tc>
+        <w:tc>
+          <w:tcPr>
+            <w:tcW w:type="dxa" w:w="1440"/>
+          </w:tcPr>
+          <w:p>
+            <w:r>
+              <w:t>-</w:t>
+            </w:r>
+          </w:p>
+        </w:tc>
+        <w:tc>
+          <w:tcPr>
+            <w:tcW w:type="dxa" w:w="1440"/>
+          </w:tcPr>
+          <w:p>
+            <w:r>
+              <w:t>-</w:t>
+            </w:r>
+          </w:p>
+        </w:tc>
+      </w:tr>
+      <w:tr>
+        <w:tc>
+          <w:tcPr>
+            <w:tcW w:type="dxa" w:w="1440"/>
+          </w:tcPr>
+          <w:p>
+            <w:r>
+              <w:t>W10859573</w:t>
+            </w:r>
+          </w:p>
+        </w:tc>
+        <w:tc>
+          <w:tcPr>
+            <w:tcW w:type="dxa" w:w="1440"/>
+          </w:tcPr>
+          <w:p>
+            <w:r>
+              <w:t>1</w:t>
+            </w:r>
+          </w:p>
+        </w:tc>
+        <w:tc>
+          <w:tcPr>
+            <w:tcW w:type="dxa" w:w="1440"/>
+          </w:tcPr>
+          <w:p>
+            <w:r>
+              <w:t>No</w:t>
+            </w:r>
+          </w:p>
+        </w:tc>
+        <w:tc>
+          <w:tcPr>
+            <w:tcW w:type="dxa" w:w="1440"/>
+          </w:tcPr>
+          <w:p>
+            <w:r>
+              <w:t>0</w:t>
+            </w:r>
+          </w:p>
+        </w:tc>
+        <w:tc>
+          <w:tcPr>
+            <w:tcW w:type="dxa" w:w="1440"/>
+          </w:tcPr>
+          <w:p>
+            <w:r>
+              <w:t>-</w:t>
+            </w:r>
+          </w:p>
+        </w:tc>
+        <w:tc>
+          <w:tcPr>
+            <w:tcW w:type="dxa" w:w="1440"/>
+          </w:tcPr>
+          <w:p>
+            <w:r>
+              <w:t>-</w:t>
+            </w:r>
+          </w:p>
+        </w:tc>
+      </w:tr>
+      <w:tr>
+        <w:tc>
+          <w:tcPr>
+            <w:tcW w:type="dxa" w:w="1440"/>
+          </w:tcPr>
+          <w:p>
+            <w:r>
+              <w:t>242193212</w:t>
+            </w:r>
+          </w:p>
+        </w:tc>
+        <w:tc>
+          <w:tcPr>
+            <w:tcW w:type="dxa" w:w="1440"/>
+          </w:tcPr>
+          <w:p>
+            <w:r>
+              <w:t>1</w:t>
+            </w:r>
+          </w:p>
+        </w:tc>
+        <w:tc>
+          <w:tcPr>
+            <w:tcW w:type="dxa" w:w="1440"/>
+          </w:tcPr>
+          <w:p>
+            <w:r>
+              <w:t>No</w:t>
+            </w:r>
+          </w:p>
+        </w:tc>
+        <w:tc>
+          <w:tcPr>
+            <w:tcW w:type="dxa" w:w="1440"/>
+          </w:tcPr>
+          <w:p>
+            <w:r>
+              <w:t>0</w:t>
+            </w:r>
+          </w:p>
+        </w:tc>
+        <w:tc>
+          <w:tcPr>
+            <w:tcW w:type="dxa" w:w="1440"/>
+          </w:tcPr>
+          <w:p>
+            <w:r>
+              <w:t>-</w:t>
+            </w:r>
+          </w:p>
+        </w:tc>
+        <w:tc>
+          <w:tcPr>
+            <w:tcW w:type="dxa" w:w="1440"/>
+          </w:tcPr>
+          <w:p>
+            <w:r>
+              <w:t>-</w:t>
+            </w:r>
+          </w:p>
+        </w:tc>
+      </w:tr>
+      <w:tr>
+        <w:tc>
+          <w:tcPr>
+            <w:tcW w:type="dxa" w:w="1440"/>
+          </w:tcPr>
+          <w:p>
+            <w:r>
+              <w:t>MDS65210402</w:t>
+            </w:r>
+          </w:p>
+        </w:tc>
+        <w:tc>
+          <w:tcPr>
+            <w:tcW w:type="dxa" w:w="1440"/>
+          </w:tcPr>
+          <w:p>
+            <w:r>
+              <w:t>1</w:t>
+            </w:r>
+          </w:p>
+        </w:tc>
+        <w:tc>
+          <w:tcPr>
+            <w:tcW w:type="dxa" w:w="1440"/>
+          </w:tcPr>
+          <w:p>
+            <w:r>
+              <w:t>No</w:t>
+            </w:r>
+          </w:p>
+        </w:tc>
+        <w:tc>
+          <w:tcPr>
+            <w:tcW w:type="dxa" w:w="1440"/>
+          </w:tcPr>
+          <w:p>
+            <w:r>
+              <w:t>0</w:t>
+            </w:r>
+          </w:p>
+        </w:tc>
+        <w:tc>
+          <w:tcPr>
+            <w:tcW w:type="dxa" w:w="1440"/>
+          </w:tcPr>
+          <w:p>
+            <w:r>
+              <w:t>-</w:t>
+            </w:r>
+          </w:p>
+        </w:tc>
+        <w:tc>
+          <w:tcPr>
+            <w:tcW w:type="dxa" w:w="1440"/>
+          </w:tcPr>
+          <w:p>
+            <w:r>
+              <w:t>-</w:t>
+            </w:r>
+          </w:p>
+        </w:tc>
+      </w:tr>
+      <w:tr>
+        <w:tc>
+          <w:tcPr>
+            <w:tcW w:type="dxa" w:w="1440"/>
+          </w:tcPr>
+          <w:p>
+            <w:r>
+              <w:t>242219206</w:t>
+            </w:r>
+          </w:p>
+        </w:tc>
+        <w:tc>
+          <w:tcPr>
+            <w:tcW w:type="dxa" w:w="1440"/>
+          </w:tcPr>
+          <w:p>
+            <w:r>
+              <w:t>1</w:t>
+            </w:r>
+          </w:p>
+        </w:tc>
+        <w:tc>
+          <w:tcPr>
+            <w:tcW w:type="dxa" w:w="1440"/>
+          </w:tcPr>
+          <w:p>
+            <w:r>
+              <w:t>No</w:t>
+            </w:r>
+          </w:p>
+        </w:tc>
+        <w:tc>
+          <w:tcPr>
+            <w:tcW w:type="dxa" w:w="1440"/>
+          </w:tcPr>
+          <w:p>
+            <w:r>
+              <w:t>0</w:t>
+            </w:r>
+          </w:p>
+        </w:tc>
+        <w:tc>
+          <w:tcPr>
+            <w:tcW w:type="dxa" w:w="1440"/>
+          </w:tcPr>
+          <w:p>
+            <w:r>
+              <w:t>-</w:t>
+            </w:r>
+          </w:p>
+        </w:tc>
+        <w:tc>
+          <w:tcPr>
+            <w:tcW w:type="dxa" w:w="1440"/>
+          </w:tcPr>
+          <w:p>
+            <w:r>
+              <w:t>-</w:t>
+            </w:r>
+          </w:p>
+        </w:tc>
+      </w:tr>
+      <w:tr>
+        <w:tc>
+          <w:tcPr>
+            <w:tcW w:type="dxa" w:w="1440"/>
+          </w:tcPr>
+          <w:p>
+            <w:r>
+              <w:t>154579101</w:t>
+            </w:r>
+          </w:p>
+        </w:tc>
+        <w:tc>
+          <w:tcPr>
+            <w:tcW w:type="dxa" w:w="1440"/>
+          </w:tcPr>
+          <w:p>
+            <w:r>
+              <w:t>1</w:t>
+            </w:r>
+          </w:p>
+        </w:tc>
+        <w:tc>
+          <w:tcPr>
+            <w:tcW w:type="dxa" w:w="1440"/>
+          </w:tcPr>
+          <w:p>
+            <w:r>
+              <w:t>No</w:t>
+            </w:r>
+          </w:p>
+        </w:tc>
+        <w:tc>
+          <w:tcPr>
+            <w:tcW w:type="dxa" w:w="1440"/>
+          </w:tcPr>
+          <w:p>
+            <w:r>
+              <w:t>0</w:t>
+            </w:r>
+          </w:p>
+        </w:tc>
+        <w:tc>
+          <w:tcPr>
+            <w:tcW w:type="dxa" w:w="1440"/>
+          </w:tcPr>
+          <w:p>
+            <w:r>
+              <w:t>-</w:t>
+            </w:r>
+          </w:p>
+        </w:tc>
+        <w:tc>
+          <w:tcPr>
+            <w:tcW w:type="dxa" w:w="1440"/>
+          </w:tcPr>
+          <w:p>
+            <w:r>
+              <w:t>-</w:t>
+            </w:r>
+          </w:p>
+        </w:tc>
+      </w:tr>
+      <w:tr>
+        <w:tc>
+          <w:tcPr>
+            <w:tcW w:type="dxa" w:w="1440"/>
+          </w:tcPr>
+          <w:p>
+            <w:r>
+              <w:t>154756401</w:t>
+            </w:r>
+          </w:p>
+        </w:tc>
+        <w:tc>
+          <w:tcPr>
+            <w:tcW w:type="dxa" w:w="1440"/>
+          </w:tcPr>
+          <w:p>
+            <w:r>
+              <w:t>2</w:t>
+            </w:r>
+          </w:p>
+        </w:tc>
+        <w:tc>
+          <w:tcPr>
+            <w:tcW w:type="dxa" w:w="1440"/>
+          </w:tcPr>
+          <w:p>
+            <w:r>
+              <w:t>No</w:t>
+            </w:r>
+          </w:p>
+        </w:tc>
+        <w:tc>
+          <w:tcPr>
+            <w:tcW w:type="dxa" w:w="1440"/>
+          </w:tcPr>
+          <w:p>
+            <w:r>
+              <w:t>0</w:t>
+            </w:r>
+          </w:p>
+        </w:tc>
+        <w:tc>
+          <w:tcPr>
+            <w:tcW w:type="dxa" w:w="1440"/>
+          </w:tcPr>
+          <w:p>
+            <w:r>
+              <w:t>-</w:t>
+            </w:r>
+          </w:p>
+        </w:tc>
+        <w:tc>
+          <w:tcPr>
+            <w:tcW w:type="dxa" w:w="1440"/>
+          </w:tcPr>
+          <w:p>
+            <w:r>
+              <w:t>-</w:t>
+            </w:r>
+          </w:p>
+        </w:tc>
+      </w:tr>
+      <w:tr>
+        <w:tc>
+          <w:tcPr>
+            <w:tcW w:type="dxa" w:w="1440"/>
+          </w:tcPr>
+          <w:p>
+            <w:r>
+              <w:t>WB02X10400</w:t>
+            </w:r>
+          </w:p>
+        </w:tc>
+        <w:tc>
+          <w:tcPr>
+            <w:tcW w:type="dxa" w:w="1440"/>
+          </w:tcPr>
+          <w:p>
+            <w:r>
+              <w:t>4</w:t>
             </w:r>
           </w:p>
         </w:tc>

</xml_diff>

<commit_message>
update form of app 10/25/25
</commit_message>
<xml_diff>
--- a/uploads/marcone_inventory_report.docx
+++ b/uploads/marcone_inventory_report.docx
@@ -93,7 +93,7 @@
           </w:tcPr>
           <w:p>
             <w:r>
-              <w:t>5304524714</w:t>
+              <w:t>4681EA2001T</w:t>
             </w:r>
           </w:p>
         </w:tc>
@@ -155,7 +155,69 @@
           </w:tcPr>
           <w:p>
             <w:r>
-              <w:t>5304532207</w:t>
+              <w:t>4681EA2001T</w:t>
+            </w:r>
+          </w:p>
+        </w:tc>
+        <w:tc>
+          <w:tcPr>
+            <w:tcW w:type="dxa" w:w="1440"/>
+          </w:tcPr>
+          <w:p>
+            <w:r>
+              <w:t>5</w:t>
+            </w:r>
+          </w:p>
+        </w:tc>
+        <w:tc>
+          <w:tcPr>
+            <w:tcW w:type="dxa" w:w="1440"/>
+          </w:tcPr>
+          <w:p>
+            <w:r>
+              <w:t>No</w:t>
+            </w:r>
+          </w:p>
+        </w:tc>
+        <w:tc>
+          <w:tcPr>
+            <w:tcW w:type="dxa" w:w="1440"/>
+          </w:tcPr>
+          <w:p>
+            <w:r>
+              <w:t>0</w:t>
+            </w:r>
+          </w:p>
+        </w:tc>
+        <w:tc>
+          <w:tcPr>
+            <w:tcW w:type="dxa" w:w="1440"/>
+          </w:tcPr>
+          <w:p>
+            <w:r>
+              <w:t>-</w:t>
+            </w:r>
+          </w:p>
+        </w:tc>
+        <w:tc>
+          <w:tcPr>
+            <w:tcW w:type="dxa" w:w="1440"/>
+          </w:tcPr>
+          <w:p>
+            <w:r>
+              <w:t>-</w:t>
+            </w:r>
+          </w:p>
+        </w:tc>
+      </w:tr>
+      <w:tr>
+        <w:tc>
+          <w:tcPr>
+            <w:tcW w:type="dxa" w:w="1440"/>
+          </w:tcPr>
+          <w:p>
+            <w:r>
+              <w:t>WH12X10510</w:t>
             </w:r>
           </w:p>
         </w:tc>
@@ -217,7 +279,7 @@
           </w:tcPr>
           <w:p>
             <w:r>
-              <w:t>154773201</w:t>
+              <w:t>WE01X23117</w:t>
             </w:r>
           </w:p>
         </w:tc>
@@ -279,7 +341,7 @@
           </w:tcPr>
           <w:p>
             <w:r>
-              <w:t>DC97-16350U</w:t>
+              <w:t>5304522336</w:t>
             </w:r>
           </w:p>
         </w:tc>
@@ -341,7 +403,7 @@
           </w:tcPr>
           <w:p>
             <w:r>
-              <w:t>6600JB3001C</w:t>
+              <w:t>5304522317</w:t>
             </w:r>
           </w:p>
         </w:tc>
@@ -403,7 +465,7 @@
           </w:tcPr>
           <w:p>
             <w:r>
-              <w:t>240599803</w:t>
+              <w:t>5304519654</w:t>
             </w:r>
           </w:p>
         </w:tc>
@@ -465,7 +527,7 @@
           </w:tcPr>
           <w:p>
             <w:r>
-              <w:t>240579820</w:t>
+              <w:t>WB16X28250</w:t>
             </w:r>
           </w:p>
         </w:tc>
@@ -476,688 +538,6 @@
           <w:p>
             <w:r>
               <w:t>1</w:t>
-            </w:r>
-          </w:p>
-        </w:tc>
-        <w:tc>
-          <w:tcPr>
-            <w:tcW w:type="dxa" w:w="1440"/>
-          </w:tcPr>
-          <w:p>
-            <w:r>
-              <w:t>No</w:t>
-            </w:r>
-          </w:p>
-        </w:tc>
-        <w:tc>
-          <w:tcPr>
-            <w:tcW w:type="dxa" w:w="1440"/>
-          </w:tcPr>
-          <w:p>
-            <w:r>
-              <w:t>0</w:t>
-            </w:r>
-          </w:p>
-        </w:tc>
-        <w:tc>
-          <w:tcPr>
-            <w:tcW w:type="dxa" w:w="1440"/>
-          </w:tcPr>
-          <w:p>
-            <w:r>
-              <w:t>-</w:t>
-            </w:r>
-          </w:p>
-        </w:tc>
-        <w:tc>
-          <w:tcPr>
-            <w:tcW w:type="dxa" w:w="1440"/>
-          </w:tcPr>
-          <w:p>
-            <w:r>
-              <w:t>-</w:t>
-            </w:r>
-          </w:p>
-        </w:tc>
-      </w:tr>
-      <w:tr>
-        <w:tc>
-          <w:tcPr>
-            <w:tcW w:type="dxa" w:w="1440"/>
-          </w:tcPr>
-          <w:p>
-            <w:r>
-              <w:t>5303918344</w:t>
-            </w:r>
-          </w:p>
-        </w:tc>
-        <w:tc>
-          <w:tcPr>
-            <w:tcW w:type="dxa" w:w="1440"/>
-          </w:tcPr>
-          <w:p>
-            <w:r>
-              <w:t>1</w:t>
-            </w:r>
-          </w:p>
-        </w:tc>
-        <w:tc>
-          <w:tcPr>
-            <w:tcW w:type="dxa" w:w="1440"/>
-          </w:tcPr>
-          <w:p>
-            <w:r>
-              <w:t>No</w:t>
-            </w:r>
-          </w:p>
-        </w:tc>
-        <w:tc>
-          <w:tcPr>
-            <w:tcW w:type="dxa" w:w="1440"/>
-          </w:tcPr>
-          <w:p>
-            <w:r>
-              <w:t>0</w:t>
-            </w:r>
-          </w:p>
-        </w:tc>
-        <w:tc>
-          <w:tcPr>
-            <w:tcW w:type="dxa" w:w="1440"/>
-          </w:tcPr>
-          <w:p>
-            <w:r>
-              <w:t>-</w:t>
-            </w:r>
-          </w:p>
-        </w:tc>
-        <w:tc>
-          <w:tcPr>
-            <w:tcW w:type="dxa" w:w="1440"/>
-          </w:tcPr>
-          <w:p>
-            <w:r>
-              <w:t>-</w:t>
-            </w:r>
-          </w:p>
-        </w:tc>
-      </w:tr>
-      <w:tr>
-        <w:tc>
-          <w:tcPr>
-            <w:tcW w:type="dxa" w:w="1440"/>
-          </w:tcPr>
-          <w:p>
-            <w:r>
-              <w:t>WR55X11070</w:t>
-            </w:r>
-          </w:p>
-        </w:tc>
-        <w:tc>
-          <w:tcPr>
-            <w:tcW w:type="dxa" w:w="1440"/>
-          </w:tcPr>
-          <w:p>
-            <w:r>
-              <w:t>1</w:t>
-            </w:r>
-          </w:p>
-        </w:tc>
-        <w:tc>
-          <w:tcPr>
-            <w:tcW w:type="dxa" w:w="1440"/>
-          </w:tcPr>
-          <w:p>
-            <w:r>
-              <w:t>No</w:t>
-            </w:r>
-          </w:p>
-        </w:tc>
-        <w:tc>
-          <w:tcPr>
-            <w:tcW w:type="dxa" w:w="1440"/>
-          </w:tcPr>
-          <w:p>
-            <w:r>
-              <w:t>0</w:t>
-            </w:r>
-          </w:p>
-        </w:tc>
-        <w:tc>
-          <w:tcPr>
-            <w:tcW w:type="dxa" w:w="1440"/>
-          </w:tcPr>
-          <w:p>
-            <w:r>
-              <w:t>-</w:t>
-            </w:r>
-          </w:p>
-        </w:tc>
-        <w:tc>
-          <w:tcPr>
-            <w:tcW w:type="dxa" w:w="1440"/>
-          </w:tcPr>
-          <w:p>
-            <w:r>
-              <w:t>-</w:t>
-            </w:r>
-          </w:p>
-        </w:tc>
-      </w:tr>
-      <w:tr>
-        <w:tc>
-          <w:tcPr>
-            <w:tcW w:type="dxa" w:w="1440"/>
-          </w:tcPr>
-          <w:p>
-            <w:r>
-              <w:t>W10807577</w:t>
-            </w:r>
-          </w:p>
-        </w:tc>
-        <w:tc>
-          <w:tcPr>
-            <w:tcW w:type="dxa" w:w="1440"/>
-          </w:tcPr>
-          <w:p>
-            <w:r>
-              <w:t>1</w:t>
-            </w:r>
-          </w:p>
-        </w:tc>
-        <w:tc>
-          <w:tcPr>
-            <w:tcW w:type="dxa" w:w="1440"/>
-          </w:tcPr>
-          <w:p>
-            <w:r>
-              <w:t>No</w:t>
-            </w:r>
-          </w:p>
-        </w:tc>
-        <w:tc>
-          <w:tcPr>
-            <w:tcW w:type="dxa" w:w="1440"/>
-          </w:tcPr>
-          <w:p>
-            <w:r>
-              <w:t>0</w:t>
-            </w:r>
-          </w:p>
-        </w:tc>
-        <w:tc>
-          <w:tcPr>
-            <w:tcW w:type="dxa" w:w="1440"/>
-          </w:tcPr>
-          <w:p>
-            <w:r>
-              <w:t>-</w:t>
-            </w:r>
-          </w:p>
-        </w:tc>
-        <w:tc>
-          <w:tcPr>
-            <w:tcW w:type="dxa" w:w="1440"/>
-          </w:tcPr>
-          <w:p>
-            <w:r>
-              <w:t>-</w:t>
-            </w:r>
-          </w:p>
-        </w:tc>
-      </w:tr>
-      <w:tr>
-        <w:tc>
-          <w:tcPr>
-            <w:tcW w:type="dxa" w:w="1440"/>
-          </w:tcPr>
-          <w:p>
-            <w:r>
-              <w:t>W10807577EXCR</w:t>
-            </w:r>
-          </w:p>
-        </w:tc>
-        <w:tc>
-          <w:tcPr>
-            <w:tcW w:type="dxa" w:w="1440"/>
-          </w:tcPr>
-          <w:p>
-            <w:r>
-              <w:t>1</w:t>
-            </w:r>
-          </w:p>
-        </w:tc>
-        <w:tc>
-          <w:tcPr>
-            <w:tcW w:type="dxa" w:w="1440"/>
-          </w:tcPr>
-          <w:p>
-            <w:r>
-              <w:t>No</w:t>
-            </w:r>
-          </w:p>
-        </w:tc>
-        <w:tc>
-          <w:tcPr>
-            <w:tcW w:type="dxa" w:w="1440"/>
-          </w:tcPr>
-          <w:p>
-            <w:r>
-              <w:t>0</w:t>
-            </w:r>
-          </w:p>
-        </w:tc>
-        <w:tc>
-          <w:tcPr>
-            <w:tcW w:type="dxa" w:w="1440"/>
-          </w:tcPr>
-          <w:p>
-            <w:r>
-              <w:t>-</w:t>
-            </w:r>
-          </w:p>
-        </w:tc>
-        <w:tc>
-          <w:tcPr>
-            <w:tcW w:type="dxa" w:w="1440"/>
-          </w:tcPr>
-          <w:p>
-            <w:r>
-              <w:t>-</w:t>
-            </w:r>
-          </w:p>
-        </w:tc>
-      </w:tr>
-      <w:tr>
-        <w:tc>
-          <w:tcPr>
-            <w:tcW w:type="dxa" w:w="1440"/>
-          </w:tcPr>
-          <w:p>
-            <w:r>
-              <w:t>W10859573</w:t>
-            </w:r>
-          </w:p>
-        </w:tc>
-        <w:tc>
-          <w:tcPr>
-            <w:tcW w:type="dxa" w:w="1440"/>
-          </w:tcPr>
-          <w:p>
-            <w:r>
-              <w:t>1</w:t>
-            </w:r>
-          </w:p>
-        </w:tc>
-        <w:tc>
-          <w:tcPr>
-            <w:tcW w:type="dxa" w:w="1440"/>
-          </w:tcPr>
-          <w:p>
-            <w:r>
-              <w:t>No</w:t>
-            </w:r>
-          </w:p>
-        </w:tc>
-        <w:tc>
-          <w:tcPr>
-            <w:tcW w:type="dxa" w:w="1440"/>
-          </w:tcPr>
-          <w:p>
-            <w:r>
-              <w:t>0</w:t>
-            </w:r>
-          </w:p>
-        </w:tc>
-        <w:tc>
-          <w:tcPr>
-            <w:tcW w:type="dxa" w:w="1440"/>
-          </w:tcPr>
-          <w:p>
-            <w:r>
-              <w:t>-</w:t>
-            </w:r>
-          </w:p>
-        </w:tc>
-        <w:tc>
-          <w:tcPr>
-            <w:tcW w:type="dxa" w:w="1440"/>
-          </w:tcPr>
-          <w:p>
-            <w:r>
-              <w:t>-</w:t>
-            </w:r>
-          </w:p>
-        </w:tc>
-      </w:tr>
-      <w:tr>
-        <w:tc>
-          <w:tcPr>
-            <w:tcW w:type="dxa" w:w="1440"/>
-          </w:tcPr>
-          <w:p>
-            <w:r>
-              <w:t>242193212</w:t>
-            </w:r>
-          </w:p>
-        </w:tc>
-        <w:tc>
-          <w:tcPr>
-            <w:tcW w:type="dxa" w:w="1440"/>
-          </w:tcPr>
-          <w:p>
-            <w:r>
-              <w:t>1</w:t>
-            </w:r>
-          </w:p>
-        </w:tc>
-        <w:tc>
-          <w:tcPr>
-            <w:tcW w:type="dxa" w:w="1440"/>
-          </w:tcPr>
-          <w:p>
-            <w:r>
-              <w:t>No</w:t>
-            </w:r>
-          </w:p>
-        </w:tc>
-        <w:tc>
-          <w:tcPr>
-            <w:tcW w:type="dxa" w:w="1440"/>
-          </w:tcPr>
-          <w:p>
-            <w:r>
-              <w:t>0</w:t>
-            </w:r>
-          </w:p>
-        </w:tc>
-        <w:tc>
-          <w:tcPr>
-            <w:tcW w:type="dxa" w:w="1440"/>
-          </w:tcPr>
-          <w:p>
-            <w:r>
-              <w:t>-</w:t>
-            </w:r>
-          </w:p>
-        </w:tc>
-        <w:tc>
-          <w:tcPr>
-            <w:tcW w:type="dxa" w:w="1440"/>
-          </w:tcPr>
-          <w:p>
-            <w:r>
-              <w:t>-</w:t>
-            </w:r>
-          </w:p>
-        </w:tc>
-      </w:tr>
-      <w:tr>
-        <w:tc>
-          <w:tcPr>
-            <w:tcW w:type="dxa" w:w="1440"/>
-          </w:tcPr>
-          <w:p>
-            <w:r>
-              <w:t>MDS65210402</w:t>
-            </w:r>
-          </w:p>
-        </w:tc>
-        <w:tc>
-          <w:tcPr>
-            <w:tcW w:type="dxa" w:w="1440"/>
-          </w:tcPr>
-          <w:p>
-            <w:r>
-              <w:t>1</w:t>
-            </w:r>
-          </w:p>
-        </w:tc>
-        <w:tc>
-          <w:tcPr>
-            <w:tcW w:type="dxa" w:w="1440"/>
-          </w:tcPr>
-          <w:p>
-            <w:r>
-              <w:t>No</w:t>
-            </w:r>
-          </w:p>
-        </w:tc>
-        <w:tc>
-          <w:tcPr>
-            <w:tcW w:type="dxa" w:w="1440"/>
-          </w:tcPr>
-          <w:p>
-            <w:r>
-              <w:t>0</w:t>
-            </w:r>
-          </w:p>
-        </w:tc>
-        <w:tc>
-          <w:tcPr>
-            <w:tcW w:type="dxa" w:w="1440"/>
-          </w:tcPr>
-          <w:p>
-            <w:r>
-              <w:t>-</w:t>
-            </w:r>
-          </w:p>
-        </w:tc>
-        <w:tc>
-          <w:tcPr>
-            <w:tcW w:type="dxa" w:w="1440"/>
-          </w:tcPr>
-          <w:p>
-            <w:r>
-              <w:t>-</w:t>
-            </w:r>
-          </w:p>
-        </w:tc>
-      </w:tr>
-      <w:tr>
-        <w:tc>
-          <w:tcPr>
-            <w:tcW w:type="dxa" w:w="1440"/>
-          </w:tcPr>
-          <w:p>
-            <w:r>
-              <w:t>242219206</w:t>
-            </w:r>
-          </w:p>
-        </w:tc>
-        <w:tc>
-          <w:tcPr>
-            <w:tcW w:type="dxa" w:w="1440"/>
-          </w:tcPr>
-          <w:p>
-            <w:r>
-              <w:t>1</w:t>
-            </w:r>
-          </w:p>
-        </w:tc>
-        <w:tc>
-          <w:tcPr>
-            <w:tcW w:type="dxa" w:w="1440"/>
-          </w:tcPr>
-          <w:p>
-            <w:r>
-              <w:t>No</w:t>
-            </w:r>
-          </w:p>
-        </w:tc>
-        <w:tc>
-          <w:tcPr>
-            <w:tcW w:type="dxa" w:w="1440"/>
-          </w:tcPr>
-          <w:p>
-            <w:r>
-              <w:t>0</w:t>
-            </w:r>
-          </w:p>
-        </w:tc>
-        <w:tc>
-          <w:tcPr>
-            <w:tcW w:type="dxa" w:w="1440"/>
-          </w:tcPr>
-          <w:p>
-            <w:r>
-              <w:t>-</w:t>
-            </w:r>
-          </w:p>
-        </w:tc>
-        <w:tc>
-          <w:tcPr>
-            <w:tcW w:type="dxa" w:w="1440"/>
-          </w:tcPr>
-          <w:p>
-            <w:r>
-              <w:t>-</w:t>
-            </w:r>
-          </w:p>
-        </w:tc>
-      </w:tr>
-      <w:tr>
-        <w:tc>
-          <w:tcPr>
-            <w:tcW w:type="dxa" w:w="1440"/>
-          </w:tcPr>
-          <w:p>
-            <w:r>
-              <w:t>154579101</w:t>
-            </w:r>
-          </w:p>
-        </w:tc>
-        <w:tc>
-          <w:tcPr>
-            <w:tcW w:type="dxa" w:w="1440"/>
-          </w:tcPr>
-          <w:p>
-            <w:r>
-              <w:t>1</w:t>
-            </w:r>
-          </w:p>
-        </w:tc>
-        <w:tc>
-          <w:tcPr>
-            <w:tcW w:type="dxa" w:w="1440"/>
-          </w:tcPr>
-          <w:p>
-            <w:r>
-              <w:t>No</w:t>
-            </w:r>
-          </w:p>
-        </w:tc>
-        <w:tc>
-          <w:tcPr>
-            <w:tcW w:type="dxa" w:w="1440"/>
-          </w:tcPr>
-          <w:p>
-            <w:r>
-              <w:t>0</w:t>
-            </w:r>
-          </w:p>
-        </w:tc>
-        <w:tc>
-          <w:tcPr>
-            <w:tcW w:type="dxa" w:w="1440"/>
-          </w:tcPr>
-          <w:p>
-            <w:r>
-              <w:t>-</w:t>
-            </w:r>
-          </w:p>
-        </w:tc>
-        <w:tc>
-          <w:tcPr>
-            <w:tcW w:type="dxa" w:w="1440"/>
-          </w:tcPr>
-          <w:p>
-            <w:r>
-              <w:t>-</w:t>
-            </w:r>
-          </w:p>
-        </w:tc>
-      </w:tr>
-      <w:tr>
-        <w:tc>
-          <w:tcPr>
-            <w:tcW w:type="dxa" w:w="1440"/>
-          </w:tcPr>
-          <w:p>
-            <w:r>
-              <w:t>154756401</w:t>
-            </w:r>
-          </w:p>
-        </w:tc>
-        <w:tc>
-          <w:tcPr>
-            <w:tcW w:type="dxa" w:w="1440"/>
-          </w:tcPr>
-          <w:p>
-            <w:r>
-              <w:t>2</w:t>
-            </w:r>
-          </w:p>
-        </w:tc>
-        <w:tc>
-          <w:tcPr>
-            <w:tcW w:type="dxa" w:w="1440"/>
-          </w:tcPr>
-          <w:p>
-            <w:r>
-              <w:t>No</w:t>
-            </w:r>
-          </w:p>
-        </w:tc>
-        <w:tc>
-          <w:tcPr>
-            <w:tcW w:type="dxa" w:w="1440"/>
-          </w:tcPr>
-          <w:p>
-            <w:r>
-              <w:t>0</w:t>
-            </w:r>
-          </w:p>
-        </w:tc>
-        <w:tc>
-          <w:tcPr>
-            <w:tcW w:type="dxa" w:w="1440"/>
-          </w:tcPr>
-          <w:p>
-            <w:r>
-              <w:t>-</w:t>
-            </w:r>
-          </w:p>
-        </w:tc>
-        <w:tc>
-          <w:tcPr>
-            <w:tcW w:type="dxa" w:w="1440"/>
-          </w:tcPr>
-          <w:p>
-            <w:r>
-              <w:t>-</w:t>
-            </w:r>
-          </w:p>
-        </w:tc>
-      </w:tr>
-      <w:tr>
-        <w:tc>
-          <w:tcPr>
-            <w:tcW w:type="dxa" w:w="1440"/>
-          </w:tcPr>
-          <w:p>
-            <w:r>
-              <w:t>WB02X10400</w:t>
-            </w:r>
-          </w:p>
-        </w:tc>
-        <w:tc>
-          <w:tcPr>
-            <w:tcW w:type="dxa" w:w="1440"/>
-          </w:tcPr>
-          <w:p>
-            <w:r>
-              <w:t>4</w:t>
             </w:r>
           </w:p>
         </w:tc>

</xml_diff>